<commit_message>
update rapport partie de leo
</commit_message>
<xml_diff>
--- a/Rapport_travail_2.docx
+++ b/Rapport_travail_2.docx
@@ -21,34 +21,7 @@
           <w:sz w:val="24"/>
           <w:szCs w:val="24"/>
         </w:rPr>
-        <w:t>Travail </w:t>
-      </w:r>
-      <w:r>
-        <w:rPr>
-          <w:b/>
-          <w:bCs/>
-          <w:sz w:val="24"/>
-          <w:szCs w:val="24"/>
-        </w:rPr>
-        <w:t>2</w:t>
-      </w:r>
-      <w:r>
-        <w:rPr>
-          <w:b/>
-          <w:bCs/>
-          <w:sz w:val="24"/>
-          <w:szCs w:val="24"/>
-        </w:rPr>
-        <w:t xml:space="preserve"> — </w:t>
-      </w:r>
-      <w:r>
-        <w:rPr>
-          <w:b/>
-          <w:bCs/>
-          <w:sz w:val="24"/>
-          <w:szCs w:val="24"/>
-        </w:rPr>
-        <w:t>Rapport</w:t>
+        <w:t>Travail 2 — Rapport</w:t>
       </w:r>
     </w:p>
     <w:p>
@@ -89,13 +62,7 @@
         <w:rPr>
           <w:lang w:val="fr-FR"/>
         </w:rPr>
-        <w:t>Darren Lambert</w:t>
-      </w:r>
-      <w:r>
-        <w:rPr>
-          <w:lang w:val="fr-FR"/>
-        </w:rPr>
-        <w:t>,</w:t>
+        <w:t>Darren Lambert,</w:t>
       </w:r>
       <w:r>
         <w:rPr>
@@ -243,13 +210,7 @@
         <w:jc w:val="center"/>
       </w:pPr>
       <w:r>
-        <w:t>2</w:t>
-      </w:r>
-      <w:r>
-        <w:t>2 décembre</w:t>
-      </w:r>
-      <w:r>
-        <w:t xml:space="preserve"> 2021</w:t>
+        <w:t>22 décembre 2021</w:t>
       </w:r>
     </w:p>
     <w:p>
@@ -328,7 +289,23 @@
           <w:sz w:val="24"/>
           <w:szCs w:val="24"/>
         </w:rPr>
-        <w:t xml:space="preserve"> afin d’optimiser l’utilisation de l’ordinateur a l’aide de différents profils d’utilisation. Ici : Étude et Gaming.</w:t>
+        <w:t xml:space="preserve"> afin d’optimiser l’utilisation de l’ordinateur </w:t>
+      </w:r>
+      <w:proofErr w:type="spellStart"/>
+      <w:r>
+        <w:rPr>
+          <w:sz w:val="24"/>
+          <w:szCs w:val="24"/>
+        </w:rPr>
+        <w:t>a</w:t>
+      </w:r>
+      <w:proofErr w:type="spellEnd"/>
+      <w:r>
+        <w:rPr>
+          <w:sz w:val="24"/>
+          <w:szCs w:val="24"/>
+        </w:rPr>
+        <w:t xml:space="preserve"> l’aide de différents profils d’utilisation. Ici : Étude et Gaming.</w:t>
       </w:r>
     </w:p>
     <w:p>
@@ -682,7 +659,24 @@
           <w:szCs w:val="40"/>
         </w:rPr>
         <w:tab/>
-        <w:t>MainScriptAssistant :</w:t>
+      </w:r>
+      <w:proofErr w:type="spellStart"/>
+      <w:r>
+        <w:rPr>
+          <w:b/>
+          <w:sz w:val="24"/>
+          <w:szCs w:val="40"/>
+        </w:rPr>
+        <w:t>MainScriptAssistant</w:t>
+      </w:r>
+      <w:proofErr w:type="spellEnd"/>
+      <w:r>
+        <w:rPr>
+          <w:b/>
+          <w:sz w:val="24"/>
+          <w:szCs w:val="40"/>
+        </w:rPr>
+        <w:t> :</w:t>
       </w:r>
       <w:r>
         <w:rPr>
@@ -828,7 +822,37 @@
           <w:sz w:val="24"/>
           <w:szCs w:val="40"/>
         </w:rPr>
-        <w:t xml:space="preserve"> l’On peut gérer ça vitesse voir son type de voix.</w:t>
+        <w:t xml:space="preserve"> l’On peut gérer </w:t>
+      </w:r>
+      <w:r>
+        <w:rPr>
+          <w:sz w:val="24"/>
+          <w:szCs w:val="40"/>
+        </w:rPr>
+        <w:t>sa</w:t>
+      </w:r>
+      <w:r>
+        <w:rPr>
+          <w:sz w:val="24"/>
+          <w:szCs w:val="40"/>
+        </w:rPr>
+        <w:t xml:space="preserve"> vitesse </w:t>
+      </w:r>
+      <w:proofErr w:type="gramStart"/>
+      <w:r>
+        <w:rPr>
+          <w:sz w:val="24"/>
+          <w:szCs w:val="40"/>
+        </w:rPr>
+        <w:t>voir</w:t>
+      </w:r>
+      <w:proofErr w:type="gramEnd"/>
+      <w:r>
+        <w:rPr>
+          <w:sz w:val="24"/>
+          <w:szCs w:val="40"/>
+        </w:rPr>
+        <w:t xml:space="preserve"> son type de voix.</w:t>
       </w:r>
     </w:p>
     <w:p>
@@ -858,13 +882,27 @@
           <w:sz w:val="24"/>
           <w:szCs w:val="40"/>
         </w:rPr>
-        <w:t>orms, de la fonctionnalité de la voix ou de l’évènement click d’un bouton, le script nous retourne un message d’erreur sous forme de Pop up.</w:t>
-      </w:r>
-    </w:p>
-    <w:p>
-      <w:pPr>
-        <w:rPr>
-          <w:b/>
+        <w:t xml:space="preserve">orms, de la fonctionnalité de la voix ou de l’évènement click d’un bouton, le script nous retourne un message d’erreur sous forme de </w:t>
+      </w:r>
+      <w:r>
+        <w:rPr>
+          <w:sz w:val="24"/>
+          <w:szCs w:val="40"/>
+        </w:rPr>
+        <w:t>Pop-up</w:t>
+      </w:r>
+      <w:r>
+        <w:rPr>
+          <w:sz w:val="24"/>
+          <w:szCs w:val="40"/>
+        </w:rPr>
+        <w:t>.</w:t>
+      </w:r>
+    </w:p>
+    <w:p>
+      <w:pPr>
+        <w:rPr>
+          <w:bCs/>
           <w:sz w:val="24"/>
           <w:szCs w:val="40"/>
         </w:rPr>
@@ -876,60 +914,486 @@
           <w:szCs w:val="40"/>
         </w:rPr>
         <w:tab/>
-        <w:t>ScriptProfilEtude :</w:t>
-      </w:r>
-    </w:p>
-    <w:p>
-      <w:pPr>
-        <w:rPr>
-          <w:b/>
-          <w:sz w:val="24"/>
-          <w:szCs w:val="40"/>
-        </w:rPr>
-      </w:pPr>
-      <w:r>
-        <w:rPr>
-          <w:b/>
+      </w:r>
+      <w:proofErr w:type="spellStart"/>
+      <w:r>
+        <w:rPr>
+          <w:b/>
+          <w:sz w:val="24"/>
+          <w:szCs w:val="40"/>
+        </w:rPr>
+        <w:t>ScriptProfilEtude</w:t>
+      </w:r>
+      <w:proofErr w:type="spellEnd"/>
+      <w:r>
+        <w:rPr>
+          <w:b/>
+          <w:sz w:val="24"/>
+          <w:szCs w:val="40"/>
+        </w:rPr>
+        <w:t> :</w:t>
+      </w:r>
+      <w:r>
+        <w:rPr>
+          <w:b/>
+          <w:sz w:val="24"/>
+          <w:szCs w:val="40"/>
+        </w:rPr>
+        <w:t xml:space="preserve"> </w:t>
+      </w:r>
+      <w:r>
+        <w:rPr>
+          <w:bCs/>
+          <w:sz w:val="24"/>
+          <w:szCs w:val="40"/>
+        </w:rPr>
+        <w:t>Ce script</w:t>
+      </w:r>
+      <w:r>
+        <w:rPr>
+          <w:bCs/>
+          <w:sz w:val="24"/>
+          <w:szCs w:val="40"/>
+        </w:rPr>
+        <w:t xml:space="preserve"> ouvre trois sites internet </w:t>
+      </w:r>
+      <w:r>
+        <w:rPr>
+          <w:bCs/>
+          <w:sz w:val="24"/>
+          <w:szCs w:val="40"/>
+        </w:rPr>
+        <w:t xml:space="preserve">lies aux études, soit </w:t>
+      </w:r>
+      <w:proofErr w:type="spellStart"/>
+      <w:r>
+        <w:rPr>
+          <w:bCs/>
+          <w:sz w:val="24"/>
+          <w:szCs w:val="40"/>
+        </w:rPr>
+        <w:t>omnivox</w:t>
+      </w:r>
+      <w:proofErr w:type="spellEnd"/>
+      <w:r>
+        <w:rPr>
+          <w:bCs/>
+          <w:sz w:val="24"/>
+          <w:szCs w:val="40"/>
+        </w:rPr>
+        <w:t xml:space="preserve">, medium pour des articles IT et </w:t>
+      </w:r>
+      <w:proofErr w:type="spellStart"/>
+      <w:r>
+        <w:rPr>
+          <w:bCs/>
+          <w:sz w:val="24"/>
+          <w:szCs w:val="40"/>
+        </w:rPr>
+        <w:t>github</w:t>
+      </w:r>
+      <w:proofErr w:type="spellEnd"/>
+      <w:r>
+        <w:rPr>
+          <w:bCs/>
+          <w:sz w:val="24"/>
+          <w:szCs w:val="40"/>
+        </w:rPr>
+        <w:t xml:space="preserve">. Puis une feuille de note datée du jour et </w:t>
+      </w:r>
+      <w:proofErr w:type="spellStart"/>
+      <w:r>
+        <w:rPr>
+          <w:bCs/>
+          <w:sz w:val="24"/>
+          <w:szCs w:val="40"/>
+        </w:rPr>
+        <w:t>visual</w:t>
+      </w:r>
+      <w:proofErr w:type="spellEnd"/>
+      <w:r>
+        <w:rPr>
+          <w:bCs/>
+          <w:sz w:val="24"/>
+          <w:szCs w:val="40"/>
+        </w:rPr>
+        <w:t xml:space="preserve"> studio code.</w:t>
+      </w:r>
+    </w:p>
+    <w:p>
+      <w:pPr>
+        <w:rPr>
+          <w:bCs/>
+          <w:sz w:val="24"/>
+          <w:szCs w:val="40"/>
+        </w:rPr>
+      </w:pPr>
+      <w:r>
+        <w:rPr>
+          <w:bCs/>
           <w:sz w:val="24"/>
           <w:szCs w:val="40"/>
         </w:rPr>
         <w:tab/>
-        <w:t>ScriptProfilGaming :</w:t>
-      </w:r>
-    </w:p>
-    <w:p>
-      <w:pPr>
-        <w:rPr>
-          <w:b/>
-          <w:sz w:val="24"/>
-          <w:szCs w:val="40"/>
-        </w:rPr>
-      </w:pPr>
-      <w:r>
-        <w:rPr>
-          <w:b/>
+      </w:r>
+      <w:r>
+        <w:rPr>
+          <w:bCs/>
+          <w:sz w:val="24"/>
+          <w:szCs w:val="40"/>
+        </w:rPr>
+        <w:t xml:space="preserve">Chaque ouverture de logiciel </w:t>
+      </w:r>
+      <w:r>
+        <w:rPr>
+          <w:bCs/>
+          <w:sz w:val="24"/>
+          <w:szCs w:val="40"/>
+        </w:rPr>
+        <w:t xml:space="preserve">ou site web </w:t>
+      </w:r>
+      <w:r>
+        <w:rPr>
+          <w:bCs/>
+          <w:sz w:val="24"/>
+          <w:szCs w:val="40"/>
+        </w:rPr>
+        <w:t xml:space="preserve">est </w:t>
+      </w:r>
+      <w:r>
+        <w:rPr>
+          <w:bCs/>
+          <w:sz w:val="24"/>
+          <w:szCs w:val="40"/>
+        </w:rPr>
+        <w:t xml:space="preserve">entourée d’une gestion d’erreur qui en cas d’erreur </w:t>
+      </w:r>
+      <w:r>
+        <w:rPr>
+          <w:bCs/>
+          <w:sz w:val="24"/>
+          <w:szCs w:val="40"/>
+        </w:rPr>
+        <w:t>ouvre un popup contenant le message d’erreur.</w:t>
+      </w:r>
+    </w:p>
+    <w:p>
+      <w:pPr>
+        <w:rPr>
+          <w:bCs/>
+          <w:sz w:val="24"/>
+          <w:szCs w:val="40"/>
+        </w:rPr>
+      </w:pPr>
+      <w:r>
+        <w:rPr>
+          <w:bCs/>
           <w:sz w:val="24"/>
           <w:szCs w:val="40"/>
         </w:rPr>
         <w:tab/>
-        <w:t>SetWallPaper :</w:t>
-      </w:r>
-    </w:p>
-    <w:p>
-      <w:pPr>
-        <w:rPr>
-          <w:sz w:val="24"/>
-          <w:szCs w:val="40"/>
-        </w:rPr>
-      </w:pPr>
-      <w:r>
-        <w:rPr>
-          <w:b/>
-          <w:sz w:val="24"/>
-          <w:szCs w:val="40"/>
-        </w:rPr>
+      </w:r>
+      <w:r>
+        <w:rPr>
+          <w:bCs/>
+          <w:sz w:val="24"/>
+          <w:szCs w:val="40"/>
+        </w:rPr>
+        <w:t>Et enfin, la dernière étape de ce script est d’ouvrir le script de changement de fond d’écran. Il prend en paramètre le PATH de l’image voulu (ici une image dans le thème de l’étude)</w:t>
+      </w:r>
+    </w:p>
+    <w:p>
+      <w:pPr>
+        <w:rPr>
+          <w:bCs/>
+          <w:sz w:val="24"/>
+          <w:szCs w:val="40"/>
+        </w:rPr>
+      </w:pPr>
+      <w:r>
+        <w:rPr>
+          <w:b/>
+          <w:sz w:val="24"/>
+          <w:szCs w:val="40"/>
+        </w:rPr>
+        <w:lastRenderedPageBreak/>
         <w:tab/>
-        <w:t>ConfigAutomatisationBOT :</w:t>
+      </w:r>
+      <w:proofErr w:type="spellStart"/>
+      <w:r>
+        <w:rPr>
+          <w:b/>
+          <w:sz w:val="24"/>
+          <w:szCs w:val="40"/>
+        </w:rPr>
+        <w:t>ScriptProfilGaming</w:t>
+      </w:r>
+      <w:proofErr w:type="spellEnd"/>
+      <w:r>
+        <w:rPr>
+          <w:b/>
+          <w:sz w:val="24"/>
+          <w:szCs w:val="40"/>
+        </w:rPr>
+        <w:t> :</w:t>
+      </w:r>
+      <w:r>
+        <w:rPr>
+          <w:b/>
+          <w:sz w:val="24"/>
+          <w:szCs w:val="40"/>
+        </w:rPr>
+        <w:t xml:space="preserve"> </w:t>
+      </w:r>
+      <w:r>
+        <w:rPr>
+          <w:bCs/>
+          <w:sz w:val="24"/>
+          <w:szCs w:val="40"/>
+        </w:rPr>
+        <w:t>Ce script</w:t>
+      </w:r>
+      <w:r>
+        <w:rPr>
+          <w:bCs/>
+          <w:sz w:val="24"/>
+          <w:szCs w:val="40"/>
+        </w:rPr>
+        <w:t xml:space="preserve"> ouvre trois sites internet lies aux études, soit </w:t>
+      </w:r>
+      <w:r>
+        <w:rPr>
+          <w:bCs/>
+          <w:sz w:val="24"/>
+          <w:szCs w:val="40"/>
+        </w:rPr>
+        <w:t>TWITCH TV</w:t>
+      </w:r>
+      <w:r>
+        <w:rPr>
+          <w:bCs/>
+          <w:sz w:val="24"/>
+          <w:szCs w:val="40"/>
+        </w:rPr>
+        <w:t xml:space="preserve">, </w:t>
+      </w:r>
+      <w:r>
+        <w:rPr>
+          <w:bCs/>
+          <w:sz w:val="24"/>
+          <w:szCs w:val="40"/>
+        </w:rPr>
+        <w:t>Discord</w:t>
+      </w:r>
+      <w:r>
+        <w:rPr>
+          <w:bCs/>
+          <w:sz w:val="24"/>
+          <w:szCs w:val="40"/>
+        </w:rPr>
+        <w:t xml:space="preserve"> et </w:t>
+      </w:r>
+      <w:r>
+        <w:rPr>
+          <w:bCs/>
+          <w:sz w:val="24"/>
+          <w:szCs w:val="40"/>
+        </w:rPr>
+        <w:t>le magasin de jeux vidéo Steam</w:t>
+      </w:r>
+      <w:r>
+        <w:rPr>
+          <w:bCs/>
+          <w:sz w:val="24"/>
+          <w:szCs w:val="40"/>
+        </w:rPr>
+        <w:t>.</w:t>
+      </w:r>
+    </w:p>
+    <w:p>
+      <w:pPr>
+        <w:rPr>
+          <w:bCs/>
+          <w:sz w:val="24"/>
+          <w:szCs w:val="40"/>
+        </w:rPr>
+      </w:pPr>
+      <w:r>
+        <w:rPr>
+          <w:bCs/>
+          <w:sz w:val="24"/>
+          <w:szCs w:val="40"/>
+        </w:rPr>
+        <w:tab/>
+        <w:t>Chaque ouverture de site web est entourée d’une gestion d’erreur qui en cas d’erreur ouvre un popup contenant le message d’erreur.</w:t>
+      </w:r>
+    </w:p>
+    <w:p>
+      <w:pPr>
+        <w:rPr>
+          <w:bCs/>
+          <w:sz w:val="24"/>
+          <w:szCs w:val="40"/>
+        </w:rPr>
+      </w:pPr>
+      <w:r>
+        <w:rPr>
+          <w:bCs/>
+          <w:sz w:val="24"/>
+          <w:szCs w:val="40"/>
+        </w:rPr>
+        <w:tab/>
+        <w:t xml:space="preserve">Et enfin, la dernière étape de ce script est d’ouvrir le script de changement de fond d’écran. Il prend en paramètre le PATH de l’image voulu (ici une image dans le thème </w:t>
+      </w:r>
+      <w:r>
+        <w:rPr>
+          <w:bCs/>
+          <w:sz w:val="24"/>
+          <w:szCs w:val="40"/>
+        </w:rPr>
+        <w:t>du gaming</w:t>
+      </w:r>
+      <w:r>
+        <w:rPr>
+          <w:bCs/>
+          <w:sz w:val="24"/>
+          <w:szCs w:val="40"/>
+        </w:rPr>
+        <w:t>)</w:t>
+      </w:r>
+    </w:p>
+    <w:p>
+      <w:pPr>
+        <w:rPr>
+          <w:b/>
+          <w:sz w:val="24"/>
+          <w:szCs w:val="40"/>
+        </w:rPr>
+      </w:pPr>
+    </w:p>
+    <w:p>
+      <w:pPr>
+        <w:rPr>
+          <w:bCs/>
+          <w:sz w:val="24"/>
+          <w:szCs w:val="40"/>
+        </w:rPr>
+      </w:pPr>
+      <w:r>
+        <w:rPr>
+          <w:b/>
+          <w:sz w:val="24"/>
+          <w:szCs w:val="40"/>
+        </w:rPr>
+        <w:tab/>
+      </w:r>
+      <w:proofErr w:type="spellStart"/>
+      <w:r>
+        <w:rPr>
+          <w:b/>
+          <w:sz w:val="24"/>
+          <w:szCs w:val="40"/>
+        </w:rPr>
+        <w:t>SetWallPaper</w:t>
+      </w:r>
+      <w:proofErr w:type="spellEnd"/>
+      <w:r>
+        <w:rPr>
+          <w:b/>
+          <w:sz w:val="24"/>
+          <w:szCs w:val="40"/>
+        </w:rPr>
+        <w:t> :</w:t>
+      </w:r>
+      <w:r>
+        <w:rPr>
+          <w:b/>
+          <w:sz w:val="24"/>
+          <w:szCs w:val="40"/>
+        </w:rPr>
+        <w:t xml:space="preserve"> </w:t>
+      </w:r>
+      <w:r>
+        <w:rPr>
+          <w:bCs/>
+          <w:sz w:val="24"/>
+          <w:szCs w:val="40"/>
+        </w:rPr>
+        <w:t>Est une fonction permettant de changer</w:t>
+      </w:r>
+      <w:r>
+        <w:rPr>
+          <w:bCs/>
+          <w:sz w:val="24"/>
+          <w:szCs w:val="40"/>
+        </w:rPr>
+        <w:t xml:space="preserve"> le fond d’écran de l’ordinateur a l’aide des clés de registre. Elle prend en paramètre le PATH de l’image voulu et le paramètre d’adaptation de l’image par rapport a la taille du fond d’écran (Fill, Fit, center, Stretch</w:t>
+      </w:r>
+      <w:r>
+        <w:rPr>
+          <w:bCs/>
+          <w:sz w:val="24"/>
+          <w:szCs w:val="40"/>
+        </w:rPr>
+        <w:t xml:space="preserve"> …</w:t>
+      </w:r>
+      <w:r>
+        <w:rPr>
+          <w:bCs/>
+          <w:sz w:val="24"/>
+          <w:szCs w:val="40"/>
+        </w:rPr>
+        <w:t>)</w:t>
+      </w:r>
+      <w:r>
+        <w:rPr>
+          <w:bCs/>
+          <w:sz w:val="24"/>
+          <w:szCs w:val="40"/>
+        </w:rPr>
+        <w:t>.</w:t>
+      </w:r>
+      <w:r>
+        <w:rPr>
+          <w:bCs/>
+          <w:sz w:val="24"/>
+          <w:szCs w:val="40"/>
+        </w:rPr>
+        <w:t xml:space="preserve"> (Copie d’Internet puis ajuster à nos besoins)</w:t>
+      </w:r>
+    </w:p>
+    <w:p>
+      <w:pPr>
+        <w:rPr>
+          <w:sz w:val="24"/>
+          <w:szCs w:val="40"/>
+        </w:rPr>
+      </w:pPr>
+      <w:r>
+        <w:rPr>
+          <w:b/>
+          <w:sz w:val="24"/>
+          <w:szCs w:val="40"/>
+        </w:rPr>
+        <w:tab/>
+      </w:r>
+      <w:proofErr w:type="spellStart"/>
+      <w:r>
+        <w:rPr>
+          <w:b/>
+          <w:sz w:val="24"/>
+          <w:szCs w:val="40"/>
+        </w:rPr>
+        <w:t>ConfigAutomatisationBOT</w:t>
+      </w:r>
+      <w:proofErr w:type="spellEnd"/>
+      <w:r>
+        <w:rPr>
+          <w:b/>
+          <w:sz w:val="24"/>
+          <w:szCs w:val="40"/>
+        </w:rPr>
+        <w:t> :</w:t>
       </w:r>
       <w:r>
         <w:rPr>
@@ -1015,15 +1479,7 @@
           <w:sz w:val="24"/>
           <w:szCs w:val="40"/>
         </w:rPr>
-        <w:t>MainScriptAssistant</w:t>
-      </w:r>
-      <w:r>
-        <w:rPr>
-          <w:b/>
-          <w:sz w:val="24"/>
-          <w:szCs w:val="40"/>
-        </w:rPr>
-        <w:t>.ps1</w:t>
+        <w:t>MainScriptAssistant.ps1</w:t>
       </w:r>
     </w:p>
     <w:p>
@@ -1045,7 +1501,6 @@
           <w:sz w:val="24"/>
           <w:szCs w:val="40"/>
         </w:rPr>
-        <w:lastRenderedPageBreak/>
         <w:t>ScriptProfilEtude</w:t>
       </w:r>
       <w:r>
@@ -1094,31 +1549,6 @@
           <w:ilvl w:val="0"/>
           <w:numId w:val="2"/>
         </w:numPr>
-        <w:rPr>
-          <w:b/>
-          <w:sz w:val="24"/>
-          <w:szCs w:val="40"/>
-        </w:rPr>
-      </w:pPr>
-      <w:r>
-        <w:rPr>
-          <w:b/>
-          <w:sz w:val="24"/>
-          <w:szCs w:val="40"/>
-        </w:rPr>
-        <w:t>SetWallPaper</w:t>
-      </w:r>
-      <w:r>
-        <w:rPr>
-          <w:b/>
-          <w:sz w:val="24"/>
-          <w:szCs w:val="40"/>
-        </w:rPr>
-        <w:t>.ps1</w:t>
-      </w:r>
-    </w:p>
-    <w:p>
-      <w:pPr>
         <w:rPr>
           <w:b/>
           <w:sz w:val="24"/>
@@ -1131,6 +1561,22 @@
           <w:docGrid w:linePitch="360"/>
         </w:sectPr>
       </w:pPr>
+      <w:r>
+        <w:rPr>
+          <w:b/>
+          <w:sz w:val="24"/>
+          <w:szCs w:val="40"/>
+        </w:rPr>
+        <w:t>SetWallPaper</w:t>
+      </w:r>
+      <w:r>
+        <w:rPr>
+          <w:b/>
+          <w:sz w:val="24"/>
+          <w:szCs w:val="40"/>
+        </w:rPr>
+        <w:t>.ps1</w:t>
+      </w:r>
     </w:p>
     <w:p>
       <w:pPr>
@@ -1222,6 +1668,38 @@
           <w:szCs w:val="40"/>
         </w:rPr>
       </w:pPr>
+      <w:r>
+        <w:rPr>
+          <w:bCs/>
+          <w:sz w:val="24"/>
+          <w:szCs w:val="40"/>
+        </w:rPr>
+        <w:t xml:space="preserve">J’ai vraiment aimé le concept d’assistant qui s’ouvre </w:t>
+      </w:r>
+      <w:r>
+        <w:rPr>
+          <w:bCs/>
+          <w:sz w:val="24"/>
+          <w:szCs w:val="40"/>
+        </w:rPr>
+        <w:t>à</w:t>
+      </w:r>
+      <w:r>
+        <w:rPr>
+          <w:bCs/>
+          <w:sz w:val="24"/>
+          <w:szCs w:val="40"/>
+        </w:rPr>
+        <w:t xml:space="preserve"> chaque ouverture du PC</w:t>
+      </w:r>
+      <w:r>
+        <w:rPr>
+          <w:bCs/>
+          <w:sz w:val="24"/>
+          <w:szCs w:val="40"/>
+        </w:rPr>
+        <w:t xml:space="preserve"> et propose différents profils d’utilisations. Cela peut aider en productivité. (Leo)</w:t>
+      </w:r>
     </w:p>
     <w:p>
       <w:pPr>
@@ -1285,49 +1763,7 @@
           <w:sz w:val="24"/>
           <w:szCs w:val="40"/>
         </w:rPr>
-        <w:t xml:space="preserve"> </w:t>
-      </w:r>
-      <w:r>
-        <w:rPr>
-          <w:sz w:val="24"/>
-          <w:szCs w:val="40"/>
-        </w:rPr>
-        <w:t>(Darren)</w:t>
-      </w:r>
-    </w:p>
-    <w:p>
-      <w:pPr>
-        <w:rPr>
-          <w:b/>
-          <w:sz w:val="24"/>
-          <w:szCs w:val="40"/>
-        </w:rPr>
-      </w:pPr>
-      <w:r>
-        <w:rPr>
-          <w:b/>
-          <w:sz w:val="24"/>
-          <w:szCs w:val="40"/>
-        </w:rPr>
-        <w:t>Ce qu’il serait possible d’améliorer :</w:t>
-      </w:r>
-    </w:p>
-    <w:p>
-      <w:pPr>
-        <w:ind w:firstLine="708"/>
-        <w:rPr>
-          <w:b/>
-          <w:sz w:val="24"/>
-          <w:szCs w:val="40"/>
-        </w:rPr>
-      </w:pPr>
-      <w:r>
-        <w:rPr>
-          <w:b/>
-          <w:sz w:val="24"/>
-          <w:szCs w:val="40"/>
-        </w:rPr>
-        <w:t>Difficultés rencontrées :</w:t>
+        <w:t xml:space="preserve"> (Darren)</w:t>
       </w:r>
     </w:p>
     <w:p>
@@ -1347,28 +1783,31 @@
           <w:sz w:val="24"/>
           <w:szCs w:val="40"/>
         </w:rPr>
-        <w:t>La création de l’interface du BOT à était très complexe au début</w:t>
-      </w:r>
-      <w:r>
-        <w:rPr>
-          <w:sz w:val="24"/>
-          <w:szCs w:val="40"/>
-        </w:rPr>
-        <w:t>.</w:t>
-      </w:r>
-      <w:r>
-        <w:rPr>
-          <w:sz w:val="24"/>
-          <w:szCs w:val="40"/>
-        </w:rPr>
-        <w:t xml:space="preserve"> </w:t>
-      </w:r>
-      <w:r>
-        <w:rPr>
-          <w:sz w:val="24"/>
-          <w:szCs w:val="40"/>
-        </w:rPr>
-        <w:t>(Darren)</w:t>
+        <w:t>La même chose que Darren, mais aussi pouvoir le rendre encore plus complet. Qu’il puisse ouvrir les outils selon ceux que l’utilisateur possède.</w:t>
+      </w:r>
+      <w:r>
+        <w:rPr>
+          <w:sz w:val="24"/>
+          <w:szCs w:val="40"/>
+        </w:rPr>
+        <w:t xml:space="preserve"> (Leo)</w:t>
+      </w:r>
+    </w:p>
+    <w:p>
+      <w:pPr>
+        <w:rPr>
+          <w:b/>
+          <w:sz w:val="24"/>
+          <w:szCs w:val="40"/>
+        </w:rPr>
+      </w:pPr>
+      <w:r>
+        <w:rPr>
+          <w:b/>
+          <w:sz w:val="24"/>
+          <w:szCs w:val="40"/>
+        </w:rPr>
+        <w:t>Ce qu’il serait possible d’améliorer :</w:t>
       </w:r>
     </w:p>
     <w:p>
@@ -1386,7 +1825,7 @@
           <w:sz w:val="24"/>
           <w:szCs w:val="40"/>
         </w:rPr>
-        <w:t>Fonctionnalités à ajouter :</w:t>
+        <w:t>Difficultés rencontrées :</w:t>
       </w:r>
     </w:p>
     <w:p>
@@ -1406,6 +1845,106 @@
           <w:sz w:val="24"/>
           <w:szCs w:val="40"/>
         </w:rPr>
+        <w:t>La création de l’interface du BOT à était très complexe au début</w:t>
+      </w:r>
+      <w:r>
+        <w:rPr>
+          <w:sz w:val="24"/>
+          <w:szCs w:val="40"/>
+        </w:rPr>
+        <w:t>.</w:t>
+      </w:r>
+      <w:r>
+        <w:rPr>
+          <w:sz w:val="24"/>
+          <w:szCs w:val="40"/>
+        </w:rPr>
+        <w:t xml:space="preserve"> (Darren)</w:t>
+      </w:r>
+    </w:p>
+    <w:p>
+      <w:pPr>
+        <w:pStyle w:val="Paragraphedeliste"/>
+        <w:numPr>
+          <w:ilvl w:val="0"/>
+          <w:numId w:val="1"/>
+        </w:numPr>
+        <w:rPr>
+          <w:sz w:val="24"/>
+          <w:szCs w:val="40"/>
+        </w:rPr>
+      </w:pPr>
+      <w:r>
+        <w:rPr>
+          <w:sz w:val="24"/>
+          <w:szCs w:val="40"/>
+        </w:rPr>
+        <w:t>Faire fonctionne</w:t>
+      </w:r>
+      <w:r>
+        <w:rPr>
+          <w:sz w:val="24"/>
+          <w:szCs w:val="40"/>
+        </w:rPr>
+        <w:t>r</w:t>
+      </w:r>
+      <w:r>
+        <w:rPr>
+          <w:sz w:val="24"/>
+          <w:szCs w:val="40"/>
+        </w:rPr>
+        <w:t xml:space="preserve"> le changement</w:t>
+      </w:r>
+      <w:r>
+        <w:rPr>
+          <w:sz w:val="24"/>
+          <w:szCs w:val="40"/>
+        </w:rPr>
+        <w:t xml:space="preserve"> de fond d’écran a aussi été une épreuve. (Leo)</w:t>
+      </w:r>
+      <w:r>
+        <w:rPr>
+          <w:sz w:val="24"/>
+          <w:szCs w:val="40"/>
+        </w:rPr>
+        <w:t xml:space="preserve"> </w:t>
+      </w:r>
+    </w:p>
+    <w:p>
+      <w:pPr>
+        <w:ind w:firstLine="708"/>
+        <w:rPr>
+          <w:b/>
+          <w:sz w:val="24"/>
+          <w:szCs w:val="40"/>
+        </w:rPr>
+      </w:pPr>
+      <w:r>
+        <w:rPr>
+          <w:b/>
+          <w:sz w:val="24"/>
+          <w:szCs w:val="40"/>
+        </w:rPr>
+        <w:t>Fonctionnalités à ajouter :</w:t>
+      </w:r>
+    </w:p>
+    <w:p>
+      <w:pPr>
+        <w:pStyle w:val="Paragraphedeliste"/>
+        <w:numPr>
+          <w:ilvl w:val="0"/>
+          <w:numId w:val="1"/>
+        </w:numPr>
+        <w:rPr>
+          <w:sz w:val="24"/>
+          <w:szCs w:val="40"/>
+        </w:rPr>
+      </w:pPr>
+      <w:r>
+        <w:rPr>
+          <w:sz w:val="24"/>
+          <w:szCs w:val="40"/>
+        </w:rPr>
         <w:t xml:space="preserve">La reconnaissance vocale avec le BOT serait une fonctionnalité intéressante à </w:t>
       </w:r>
       <w:r>
@@ -1427,14 +1966,27 @@
           <w:sz w:val="24"/>
           <w:szCs w:val="40"/>
         </w:rPr>
-        <w:t xml:space="preserve"> (</w:t>
-      </w:r>
-      <w:r>
-        <w:rPr>
-          <w:sz w:val="24"/>
-          <w:szCs w:val="40"/>
-        </w:rPr>
-        <w:t>Darren)</w:t>
+        <w:t xml:space="preserve"> (Darren)</w:t>
+      </w:r>
+    </w:p>
+    <w:p>
+      <w:pPr>
+        <w:pStyle w:val="Paragraphedeliste"/>
+        <w:numPr>
+          <w:ilvl w:val="0"/>
+          <w:numId w:val="1"/>
+        </w:numPr>
+        <w:rPr>
+          <w:sz w:val="24"/>
+          <w:szCs w:val="40"/>
+        </w:rPr>
+      </w:pPr>
+      <w:r>
+        <w:rPr>
+          <w:sz w:val="24"/>
+          <w:szCs w:val="40"/>
+        </w:rPr>
+        <w:t>Que l’utilisateur puisse configurer ses profils persos et choisir les outils et sites qu’il ouvre. (Leo)</w:t>
       </w:r>
     </w:p>
     <w:sectPr>
@@ -1805,6 +2357,7 @@
     <w:lsdException w:name="HTML Sample" w:semiHidden="1" w:unhideWhenUsed="1"/>
     <w:lsdException w:name="HTML Typewriter" w:semiHidden="1" w:unhideWhenUsed="1"/>
     <w:lsdException w:name="HTML Variable" w:semiHidden="1" w:unhideWhenUsed="1"/>
+    <w:lsdException w:name="Normal Table" w:semiHidden="1" w:unhideWhenUsed="1"/>
     <w:lsdException w:name="annotation subject" w:semiHidden="1" w:unhideWhenUsed="1"/>
     <w:lsdException w:name="No List" w:semiHidden="1" w:unhideWhenUsed="1"/>
     <w:lsdException w:name="Outline List 1" w:semiHidden="1" w:unhideWhenUsed="1"/>
@@ -1851,8 +2404,10 @@
     <w:lsdException w:name="Table Subtle 2" w:semiHidden="1" w:unhideWhenUsed="1"/>
     <w:lsdException w:name="Table Web 1" w:semiHidden="1" w:unhideWhenUsed="1"/>
     <w:lsdException w:name="Table Web 2" w:semiHidden="1" w:unhideWhenUsed="1"/>
+    <w:lsdException w:name="Table Web 3" w:semiHidden="1" w:unhideWhenUsed="1"/>
     <w:lsdException w:name="Balloon Text" w:semiHidden="1" w:unhideWhenUsed="1"/>
     <w:lsdException w:name="Table Grid" w:uiPriority="39"/>
+    <w:lsdException w:name="Table Theme" w:semiHidden="1" w:unhideWhenUsed="1"/>
     <w:lsdException w:name="Placeholder Text" w:semiHidden="1"/>
     <w:lsdException w:name="No Spacing" w:uiPriority="1" w:qFormat="1"/>
     <w:lsdException w:name="Light Shading" w:uiPriority="60"/>

</xml_diff>